<commit_message>
updated files and created case project file
</commit_message>
<xml_diff>
--- a/groom/Your Turn chapter 1.docx
+++ b/groom/Your Turn chapter 1.docx
@@ -2277,6 +2277,25 @@
         </w:tabs>
         <w:spacing w:line="240" w:lineRule="auto"/>
       </w:pPr>
+    </w:p>
+    <w:p>
+      <w:pPr>
+        <w:tabs>
+          <w:tab w:val="left" w:pos="6495"/>
+        </w:tabs>
+        <w:spacing w:line="240" w:lineRule="auto"/>
+      </w:pPr>
+      <w:hyperlink r:id="rId7" w:history="1">
+        <w:r>
+          <w:rPr>
+            <w:rStyle w:val="Hyperlink"/>
+          </w:rPr>
+          <w:t>https://madison-jenkins24.github.io/webdev24/</w:t>
+        </w:r>
+      </w:hyperlink>
+      <w:r>
+        <w:t xml:space="preserve"> </w:t>
+      </w:r>
     </w:p>
     <w:sectPr>
       <w:pgSz w:w="15840" w:h="12240" w:orient="landscape"/>
@@ -2783,6 +2802,7 @@
   <w:style w:type="character" w:default="1" w:styleId="DefaultParagraphFont">
     <w:name w:val="Default Paragraph Font"/>
     <w:uiPriority w:val="1"/>
+    <w:semiHidden/>
     <w:unhideWhenUsed/>
   </w:style>
   <w:style w:type="table" w:default="1" w:styleId="TableNormal">
@@ -3121,6 +3141,18 @@
     <w:uiPriority w:val="99"/>
     <w:rsid w:val="003B59CF"/>
   </w:style>
+  <w:style w:type="character" w:styleId="UnresolvedMention">
+    <w:name w:val="Unresolved Mention"/>
+    <w:basedOn w:val="DefaultParagraphFont"/>
+    <w:uiPriority w:val="99"/>
+    <w:semiHidden/>
+    <w:unhideWhenUsed/>
+    <w:rsid w:val="00E824FF"/>
+    <w:rPr>
+      <w:color w:val="605E5C"/>
+      <w:shd w:val="clear" w:color="auto" w:fill="E1DFDD"/>
+    </w:rPr>
+  </w:style>
 </w:styles>
 </file>
 

</xml_diff>